<commit_message>
convert E_B tables to graphs
</commit_message>
<xml_diff>
--- a/5-Report/Introduction-model.docx
+++ b/5-Report/Introduction-model.docx
@@ -7,7 +7,16 @@
         <w:pStyle w:val="FirstParagraph"/>
       </w:pPr>
       <w:r>
-        <w:t xml:space="preserve">Common waterhemp (</w:t>
+        <w:t xml:space="preserve">In arable land, a low-density seedbank is highly desired. A weed species’ seedbank persistence is often influenced by multiple factors, such as burial depth, tillage regime, and crop environment</w:t>
+      </w:r>
+      <w:r>
+        <w:t xml:space="preserve"> </w:t>
+      </w:r>
+      <w:r>
+        <w:t xml:space="preserve">(Steckel et al. 2007)</w:t>
+      </w:r>
+      <w:r>
+        <w:t xml:space="preserve">. Common waterhemp (</w:t>
       </w:r>
       <w:r>
         <w:rPr>
@@ -20,25 +29,49 @@
         <w:t xml:space="preserve"> </w:t>
       </w:r>
       <w:r>
-        <w:t xml:space="preserve">(Moq.) J.D. Sauer) is an agronomically challenging weed species whose soil seedbank can be rapidly replenished under favorable conditions, so multiple tactics are required to effectively limit the number of seeds entering the soil seedbank</w:t>
-      </w:r>
-      <w:r>
-        <w:t xml:space="preserve"> </w:t>
-      </w:r>
-      <w:r>
-        <w:t xml:space="preserve">(Davis 2008)</w:t>
-      </w:r>
-      <w:r>
-        <w:t xml:space="preserve">. Seedbank persistence is often influenced by multiple factors, such as burial depth, tillage regime, and crop environment</w:t>
-      </w:r>
-      <w:r>
-        <w:t xml:space="preserve"> </w:t>
-      </w:r>
-      <w:r>
-        <w:t xml:space="preserve">(Steckel et al. 2007)</w:t>
-      </w:r>
-      <w:r>
-        <w:t xml:space="preserve">. Determining the most influential factors on changes in population dynamics could be useful in targeting efforts to accelerate seedbank depletion.</w:t>
+        <w:t xml:space="preserve">(Moq.) J.D. Sauer) is an agronomically challenging weed species</w:t>
+      </w:r>
+      <w:r>
+        <w:t xml:space="preserve"> </w:t>
+      </w:r>
+      <w:r>
+        <w:t xml:space="preserve">(Johnson et al. 2009; Prince et al. 2012)</w:t>
+      </w:r>
+      <w:r>
+        <w:t xml:space="preserve"> </w:t>
+      </w:r>
+      <w:r>
+        <w:t xml:space="preserve">whose high fecundity, high relative growth rate [heneghanGrowthDevelopmentFive2017], rapid herbicide resistance development</w:t>
+      </w:r>
+      <w:r>
+        <w:t xml:space="preserve"> </w:t>
+      </w:r>
+      <w:r>
+        <w:t xml:space="preserve">(Tranel 2021)</w:t>
+      </w:r>
+      <w:r>
+        <w:t xml:space="preserve">, and extended emergence pattern</w:t>
+      </w:r>
+      <w:r>
+        <w:t xml:space="preserve"> </w:t>
+      </w:r>
+      <w:r>
+        <w:t xml:space="preserve">(Buhler and Hartzler 2001)</w:t>
+      </w:r>
+      <w:r>
+        <w:t xml:space="preserve"> </w:t>
+      </w:r>
+      <w:r>
+        <w:t xml:space="preserve">can help maintain an affluent seedbank</w:t>
+      </w:r>
+      <w:r>
+        <w:t xml:space="preserve"> </w:t>
+      </w:r>
+      <w:r>
+        <w:t xml:space="preserve">(Davis 2008; Korres et al. 2018)</w:t>
+      </w:r>
+      <w:r>
+        <w:t xml:space="preserve">.</w:t>
       </w:r>
     </w:p>
     <w:p>
@@ -46,25 +79,81 @@
         <w:pStyle w:val="BodyText"/>
       </w:pPr>
       <w:r>
-        <w:t xml:space="preserve">The high fecundity, high relative growth rate and opportunistic emergence of waterhemp can maintain an affluent seedbank</w:t>
-      </w:r>
-      <w:r>
-        <w:t xml:space="preserve"> </w:t>
-      </w:r>
-      <w:r>
-        <w:t xml:space="preserve">(Bagavathiannan and Norsworthy 2013; Korres et al. 2018; Menalled et al. 2005)</w:t>
-      </w:r>
-      <w:r>
-        <w:t xml:space="preserve">, and thus, multiple control tactics are needed throughout it life cycle. In order to increase labor use efficiency in waterhemp management, it is helpful to know possible choke points throughout waterhemp’s life cycle, where intervention can substantially reduce the population growth. Following the population in full life cycles in different crop environments can help identifies the choke points where management could be focused</w:t>
-      </w:r>
-      <w:r>
-        <w:t xml:space="preserve"> </w:t>
-      </w:r>
-      <w:r>
-        <w:t xml:space="preserve">(Caswell 2001)</w:t>
-      </w:r>
-      <w:r>
-        <w:t xml:space="preserve">.</w:t>
+        <w:t xml:space="preserve">Interseeding red clover (</w:t>
+      </w:r>
+      <w:r>
+        <w:rPr>
+          <w:iCs/>
+          <w:i/>
+        </w:rPr>
+        <w:t xml:space="preserve">Trifolium pratense</w:t>
+      </w:r>
+      <w:r>
+        <w:t xml:space="preserve"> </w:t>
+      </w:r>
+      <w:r>
+        <w:t xml:space="preserve">L.) with wheat (</w:t>
+      </w:r>
+      <w:r>
+        <w:rPr>
+          <w:iCs/>
+          <w:i/>
+        </w:rPr>
+        <w:t xml:space="preserve">Triticum aestivum</w:t>
+      </w:r>
+      <w:r>
+        <w:t xml:space="preserve"> </w:t>
+      </w:r>
+      <w:r>
+        <w:t xml:space="preserve">L.) followed by spring tillage delayed and reduced seedling emergence as compared with three other interseeding and tillage timing combinations by fall tillage</w:t>
+      </w:r>
+      <w:r>
+        <w:t xml:space="preserve"> </w:t>
+      </w:r>
+      <w:r>
+        <w:t xml:space="preserve">(Davis and Liebman 2003)</w:t>
+      </w:r>
+      <w:r>
+        <w:t xml:space="preserve">. A heuristic model for common waterhemp population dynamics in corn (</w:t>
+      </w:r>
+      <w:r>
+        <w:rPr>
+          <w:iCs/>
+          <w:i/>
+        </w:rPr>
+        <w:t xml:space="preserve">Zea mays</w:t>
+      </w:r>
+      <w:r>
+        <w:t xml:space="preserve"> </w:t>
+      </w:r>
+      <w:r>
+        <w:t xml:space="preserve">L.) and soybean (</w:t>
+      </w:r>
+      <w:r>
+        <w:rPr>
+          <w:iCs/>
+          <w:i/>
+        </w:rPr>
+        <w:t xml:space="preserve">Glycine max</w:t>
+      </w:r>
+      <w:r>
+        <w:t xml:space="preserve"> </w:t>
+      </w:r>
+      <w:r>
+        <w:t xml:space="preserve">(L.) Merr.) (two warm-season annual crops) with or without rye (</w:t>
+      </w:r>
+      <w:r>
+        <w:rPr>
+          <w:iCs/>
+          <w:i/>
+        </w:rPr>
+        <w:t xml:space="preserve">Secale cereale</w:t>
+      </w:r>
+      <w:r>
+        <w:t xml:space="preserve"> </w:t>
+      </w:r>
+      <w:r>
+        <w:t xml:space="preserve">L.) cover crop in between the corn and soybean phases concluded that rye cover crop could provide minimal suppression against common waterhemp abundance and the minimum chemical herbicide efficacy was required above 99% to keep the waterhemp population from growing.</w:t>
       </w:r>
     </w:p>
     <w:p>
@@ -72,68 +161,42 @@
         <w:pStyle w:val="BodyText"/>
       </w:pPr>
       <w:r>
-        <w:t xml:space="preserve">A heuristic model for common waterhemp population dynamics in corn (</w:t>
-      </w:r>
-      <w:r>
-        <w:rPr>
-          <w:iCs/>
-          <w:i/>
-        </w:rPr>
-        <w:t xml:space="preserve">Zea mays</w:t>
-      </w:r>
-      <w:r>
-        <w:t xml:space="preserve"> </w:t>
-      </w:r>
-      <w:r>
-        <w:t xml:space="preserve">L.) and soybean (</w:t>
-      </w:r>
-      <w:r>
-        <w:rPr>
-          <w:iCs/>
-          <w:i/>
-        </w:rPr>
-        <w:t xml:space="preserve">Glycine max</w:t>
-      </w:r>
-      <w:r>
-        <w:t xml:space="preserve"> </w:t>
-      </w:r>
-      <w:r>
-        <w:t xml:space="preserve">(L.) Merr.) with or without rye (</w:t>
-      </w:r>
-      <w:r>
-        <w:rPr>
-          <w:iCs/>
-          <w:i/>
-        </w:rPr>
-        <w:t xml:space="preserve">Secale cereale</w:t>
-      </w:r>
-      <w:r>
-        <w:t xml:space="preserve"> </w:t>
-      </w:r>
-      <w:r>
-        <w:t xml:space="preserve">L.) cover crop in between corn and soybean phases concluded that rye cover crop could provide minimal suppression against common waterhemp abundance. Prospective analysis using a population matrix approach can be used to examine how a population would change over a period given the input parameters, but without extensive field trials</w:t>
-      </w:r>
-      <w:r>
-        <w:t xml:space="preserve"> </w:t>
-      </w:r>
-      <w:r>
-        <w:t xml:space="preserve">(Caswell 2001;</w:t>
-      </w:r>
-      <w:r>
-        <w:t xml:space="preserve"> </w:t>
-      </w:r>
-      <w:r>
-        <w:rPr>
-          <w:bCs/>
-          <w:b/>
-        </w:rPr>
-        <w:t xml:space="preserve">davisCroppingSystemEffects2002?</w:t>
-      </w:r>
-      <w:r>
-        <w:t xml:space="preserve">; Ullrich 2000)</w:t>
-      </w:r>
-      <w:r>
-        <w:t xml:space="preserve">.</w:t>
+        <w:t xml:space="preserve">Our exhaustive search of the current literature did not return any information on waterhemp’s population dynamics in other cool-season crops so we measured the following characteristics of waterhemp in oat (</w:t>
+      </w:r>
+      <w:r>
+        <w:rPr>
+          <w:iCs/>
+          <w:i/>
+        </w:rPr>
+        <w:t xml:space="preserve">Avena sativa</w:t>
+      </w:r>
+      <w:r>
+        <w:t xml:space="preserve"> </w:t>
+      </w:r>
+      <w:r>
+        <w:t xml:space="preserve">L.) intercroped with red clover, oat intercropped with alfalfa (</w:t>
+      </w:r>
+      <w:r>
+        <w:rPr>
+          <w:iCs/>
+          <w:i/>
+        </w:rPr>
+        <w:t xml:space="preserve">Medicago sativa</w:t>
+      </w:r>
+      <w:r>
+        <w:t xml:space="preserve"> </w:t>
+      </w:r>
+      <w:r>
+        <w:t xml:space="preserve">L.), and alfalfa environments: plant fecundity</w:t>
+      </w:r>
+      <w:r>
+        <w:t xml:space="preserve"> </w:t>
+      </w:r>
+      <w:r>
+        <w:t xml:space="preserve">(Nguyen and Liebman 2022a)</w:t>
+      </w:r>
+      <w:r>
+        <w:t xml:space="preserve">, soil seedbank density, seedling emergence and timing, and plant survival.</w:t>
       </w:r>
     </w:p>
     <w:p>
@@ -141,16 +204,34 @@
         <w:pStyle w:val="BodyText"/>
       </w:pPr>
       <w:r>
-        <w:t xml:space="preserve">Interseeding red clover with wheat followed by spring tillage delayed and reduced seedling emergence as compared with three other interseeding and tillage timing combinations by fall tillage</w:t>
-      </w:r>
-      <w:r>
-        <w:t xml:space="preserve"> </w:t>
-      </w:r>
-      <w:r>
-        <w:t xml:space="preserve">(Davis and Liebman 2003)</w:t>
-      </w:r>
-      <w:r>
-        <w:t xml:space="preserve">. Our exhaustive search of the current literature does not return any information on waterhemp’s population dynamics in other cool-season crops so we attempted to empirically measure those. In addition, we measured how much time waterhemp emergence can be delayed in cool-season crops that can be planted overwinter or very early in spring to limit waterhemp’s exposure to sunlight when come the time of its emergence.</w:t>
+        <w:t xml:space="preserve">Extending a conventional 2-year rotation of corn and soybean to contain oat, red clover, and alfalfa effectively maintain weed community at a level of abundance that did not coincidence with crop yield decline</w:t>
+      </w:r>
+      <w:r>
+        <w:t xml:space="preserve"> </w:t>
+      </w:r>
+      <w:r>
+        <w:t xml:space="preserve">(Nguyen and Liebman 2022b)</w:t>
+      </w:r>
+      <w:r>
+        <w:t xml:space="preserve">. The effects of cropping system diversification on common waterhemp abundance was not clearly defined</w:t>
+      </w:r>
+      <w:r>
+        <w:t xml:space="preserve"> </w:t>
+      </w:r>
+      <w:r>
+        <w:t xml:space="preserve">(Nguyen and Liebman 2022b)</w:t>
+      </w:r>
+      <w:r>
+        <w:t xml:space="preserve">, even though their reproductive potentials could be compromised without over-reliance on chemical herbicide</w:t>
+      </w:r>
+      <w:r>
+        <w:t xml:space="preserve"> </w:t>
+      </w:r>
+      <w:r>
+        <w:t xml:space="preserve">(Nguyen and Liebman 2022a)</w:t>
+      </w:r>
+      <w:r>
+        <w:t xml:space="preserve">.</w:t>
       </w:r>
     </w:p>
     <w:p>
@@ -158,56 +239,31 @@
         <w:pStyle w:val="BodyText"/>
       </w:pPr>
       <w:r>
-        <w:t xml:space="preserve">This study was pursued to examine how waterhemp population might changes in cool-season crops suitable for the Midwestern US climates, such as oat and red clover or oat and alfalfa intercrops, and alfalfa sole crop. The data used in this exercise were collected from empirical experiment and the literature. The waterhemp populations in this study were depth-structured for the soil seedbank and cohort-structured for plants to accommodate the variation in seed survival</w:t>
-      </w:r>
-      <w:r>
-        <w:t xml:space="preserve"> </w:t>
-      </w:r>
-      <w:r>
-        <w:t xml:space="preserve">(Yenish, Doll, and Buhler 1992; Buhler and Hartzler 2001)</w:t>
-      </w:r>
-      <w:r>
-        <w:t xml:space="preserve"> </w:t>
-      </w:r>
-      <w:r>
-        <w:t xml:space="preserve">and emergence rates</w:t>
-      </w:r>
-      <w:r>
-        <w:t xml:space="preserve"> </w:t>
-      </w:r>
-      <w:r>
-        <w:t xml:space="preserve">(</w:t>
-      </w:r>
-      <w:r>
-        <w:rPr>
-          <w:bCs/>
-          <w:b/>
-        </w:rPr>
-        <w:t xml:space="preserve">werlePredictingEmergence232014?</w:t>
-      </w:r>
-      <w:r>
-        <w:t xml:space="preserve">)</w:t>
-      </w:r>
-      <w:r>
-        <w:t xml:space="preserve"> </w:t>
-      </w:r>
-      <w:r>
-        <w:t xml:space="preserve">at different depths, plant survival rates</w:t>
-      </w:r>
-      <w:r>
-        <w:t xml:space="preserve"> </w:t>
-      </w:r>
-      <w:r>
-        <w:t xml:space="preserve">(Hartzler, Battles, and Nordby 2004; Nordby and Hartzler 2004)</w:t>
-      </w:r>
-      <w:r>
-        <w:t xml:space="preserve">, plant size, and fecundity of different cohorts</w:t>
-      </w:r>
-      <w:r>
-        <w:t xml:space="preserve"> </w:t>
-      </w:r>
-      <w:r>
-        <w:t xml:space="preserve">(Hartzler, Battles, and Nordby 2004; Nordby and Hartzler 2004)</w:t>
+        <w:t xml:space="preserve">In order to increase labor use efficiency in waterhemp management, it is helpful to know possible choke points throughout waterhemp’s life cycle, where intervention can substantially reduce the population growth. Following the population in full life cycles in different crop environments can help identifies the choke points where management could be focused</w:t>
+      </w:r>
+      <w:r>
+        <w:t xml:space="preserve"> </w:t>
+      </w:r>
+      <w:r>
+        <w:t xml:space="preserve">(Caswell 2001)</w:t>
+      </w:r>
+      <w:r>
+        <w:t xml:space="preserve">. Combining demographic parameters from multiple sources and organizing them in different scenarios can provide a quick evaluation of population responses without extensive field measurement</w:t>
+      </w:r>
+      <w:r>
+        <w:t xml:space="preserve"> </w:t>
+      </w:r>
+      <w:r>
+        <w:t xml:space="preserve">(Ullrich 2000; Caswell 2001; Davis 2002)</w:t>
+      </w:r>
+      <w:r>
+        <w:t xml:space="preserve">. In addition, retrospective perturbation analysis can be used to examine how a population would change if changes occurred at different points throughout the species’ life cycle</w:t>
+      </w:r>
+      <w:r>
+        <w:t xml:space="preserve"> </w:t>
+      </w:r>
+      <w:r>
+        <w:t xml:space="preserve">(Ullrich 2000; Caswell 2001; Davis 2002)</w:t>
       </w:r>
       <w:r>
         <w:t xml:space="preserve">.</w:t>
@@ -224,13 +280,13 @@
         <w:t xml:space="preserve"> </w:t>
       </w:r>
       <w:r>
-        <w:t xml:space="preserve">(Caswell 2001; Cousens and Mortimer 1995)</w:t>
-      </w:r>
-      <w:r>
-        <w:t xml:space="preserve"> </w:t>
-      </w:r>
-      <w:r>
-        <w:t xml:space="preserve">was used to study waterhemp population dynamics because periodic matrices accommodate the examination of the effect of various events, i.e., crop management activities, that occur throughout the life cycle of waterhemp on the population change rate,</w:t>
+        <w:t xml:space="preserve">(Cousens and Mortimer 1995; Caswell 2001)</w:t>
+      </w:r>
+      <w:r>
+        <w:t xml:space="preserve"> </w:t>
+      </w:r>
+      <w:r>
+        <w:t xml:space="preserve">was used to study waterhemp population dynamics to accommodate the examination of the effect of various events, i.e., crop management activities, that occur throughout the life cycle of waterhemp on the population change rate,</w:t>
       </w:r>
       <w:r>
         <w:t xml:space="preserve"> </w:t>
@@ -300,7 +356,7 @@
         <w:t xml:space="preserve"> </w:t>
       </w:r>
       <w:r>
-        <w:t xml:space="preserve">to study population change,</w:t>
+        <w:t xml:space="preserve">to study</w:t>
       </w:r>
       <w:r>
         <w:t xml:space="preserve"> </w:t>
@@ -314,7 +370,40 @@
         <w:t xml:space="preserve"> </w:t>
       </w:r>
       <w:r>
-        <w:t xml:space="preserve">from one period to another.</w:t>
+        <w:t xml:space="preserve">from one period to another. The waterhemp populations in this study were depth-structured for the soil seedbank and cohort-structured for plants to accommodate the variation in seed survival</w:t>
+      </w:r>
+      <w:r>
+        <w:t xml:space="preserve"> </w:t>
+      </w:r>
+      <w:r>
+        <w:t xml:space="preserve">(Yenish, Doll, and Buhler 1992; Buhler and Hartzler 2001)</w:t>
+      </w:r>
+      <w:r>
+        <w:t xml:space="preserve"> </w:t>
+      </w:r>
+      <w:r>
+        <w:t xml:space="preserve">and emergence rates</w:t>
+      </w:r>
+      <w:r>
+        <w:t xml:space="preserve"> </w:t>
+      </w:r>
+      <w:r>
+        <w:t xml:space="preserve">(Werle et al. 2014)</w:t>
+      </w:r>
+      <w:r>
+        <w:t xml:space="preserve"> </w:t>
+      </w:r>
+      <w:r>
+        <w:t xml:space="preserve">at different depths, plant survival rates, plant size, and fecundity of different cohorts</w:t>
+      </w:r>
+      <w:r>
+        <w:t xml:space="preserve"> </w:t>
+      </w:r>
+      <w:r>
+        <w:t xml:space="preserve">(Hartzler, Battles, and Nordby 2004; Nordby and Hartzler 2004)</w:t>
+      </w:r>
+      <w:r>
+        <w:t xml:space="preserve">.</w:t>
       </w:r>
     </w:p>
     <w:p>
@@ -347,115 +436,7 @@
         </m:r>
       </m:oMath>
       <w:r>
-        <w:t xml:space="preserve"> </w:t>
-      </w:r>
-      <w:r>
-        <w:t xml:space="preserve">would response to proportional perturbations in the lower-level demographic parameters (represents the sub-annual responses of the population to weed management practices) can help evaluating</w:t>
-      </w:r>
-      <w:r>
-        <w:t xml:space="preserve"> </w:t>
-      </w:r>
-      <m:oMath>
-        <m:r>
-          <m:t>Δ</m:t>
-        </m:r>
-        <m:r>
-          <m:t>λ</m:t>
-        </m:r>
-      </m:oMath>
-      <w:r>
-        <w:t xml:space="preserve"> </w:t>
-      </w:r>
-      <w:r>
-        <w:t xml:space="preserve">to each sub-annual intervention. In addition, since elasticity analysis involves each element</w:t>
-      </w:r>
-      <w:r>
-        <w:t xml:space="preserve"> </w:t>
-      </w:r>
-      <m:oMath>
-        <m:sSub>
-          <m:e>
-            <m:r>
-              <m:t>a</m:t>
-            </m:r>
-          </m:e>
-          <m:sub>
-            <m:r>
-              <m:t>i</m:t>
-            </m:r>
-            <m:r>
-              <m:t>j</m:t>
-            </m:r>
-          </m:sub>
-        </m:sSub>
-      </m:oMath>
-      <w:r>
-        <w:t xml:space="preserve"> </w:t>
-      </w:r>
-      <w:r>
-        <w:t xml:space="preserve">of matrix</w:t>
-      </w:r>
-      <w:r>
-        <w:t xml:space="preserve"> </w:t>
-      </w:r>
-      <m:oMath>
-        <m:r>
-          <m:t>A</m:t>
-        </m:r>
-      </m:oMath>
-      <w:r>
-        <w:t xml:space="preserve">, it is more convenient than sensitivity analysis in identifying the contribution of each</w:t>
-      </w:r>
-      <w:r>
-        <w:t xml:space="preserve"> </w:t>
-      </w:r>
-      <m:oMath>
-        <m:sSub>
-          <m:e>
-            <m:r>
-              <m:t>a</m:t>
-            </m:r>
-          </m:e>
-          <m:sub>
-            <m:r>
-              <m:t>i</m:t>
-            </m:r>
-            <m:r>
-              <m:t>j</m:t>
-            </m:r>
-          </m:sub>
-        </m:sSub>
-      </m:oMath>
-      <w:r>
-        <w:t xml:space="preserve"> </w:t>
-      </w:r>
-      <w:r>
-        <w:t xml:space="preserve">to</w:t>
-      </w:r>
-      <w:r>
-        <w:t xml:space="preserve"> </w:t>
-      </w:r>
-      <m:oMath>
-        <m:r>
-          <m:t>Δ</m:t>
-        </m:r>
-        <m:r>
-          <m:t>λ</m:t>
-        </m:r>
-      </m:oMath>
-      <w:r>
-        <w:t xml:space="preserve">. Sensitivity analysis only reveals</w:t>
-      </w:r>
-      <w:r>
-        <w:t xml:space="preserve"> </w:t>
-      </w:r>
-      <m:oMath>
-        <m:r>
-          <m:t>λ</m:t>
-        </m:r>
-      </m:oMath>
-      <w:r>
-        <w:t xml:space="preserve">’s response to each sub-annual transition matrix,</w:t>
+        <w:t xml:space="preserve">, would response to proportional perturbations in the lower-level demographic parameters (represented by a sub-annual matrix</w:t>
       </w:r>
       <w:r>
         <w:t xml:space="preserve"> </w:t>
@@ -475,7 +456,50 @@
         </m:sSub>
       </m:oMath>
       <w:r>
-        <w:t xml:space="preserve">, so whenever a</w:t>
+        <w:t xml:space="preserve">) can help evaluating</w:t>
+      </w:r>
+      <w:r>
+        <w:t xml:space="preserve"> </w:t>
+      </w:r>
+      <m:oMath>
+        <m:r>
+          <m:t>Δ</m:t>
+        </m:r>
+        <m:r>
+          <m:t>λ</m:t>
+        </m:r>
+      </m:oMath>
+      <w:r>
+        <w:t xml:space="preserve"> </w:t>
+      </w:r>
+      <w:r>
+        <w:t xml:space="preserve">to each sub-annual intervention. In addition, since elasticity analysis involves each element</w:t>
+      </w:r>
+      <w:r>
+        <w:t xml:space="preserve"> </w:t>
+      </w:r>
+      <m:oMath>
+        <m:sSub>
+          <m:e>
+            <m:r>
+              <m:t>b</m:t>
+            </m:r>
+          </m:e>
+          <m:sub>
+            <m:r>
+              <m:t>i</m:t>
+            </m:r>
+            <m:r>
+              <m:t>j</m:t>
+            </m:r>
+          </m:sub>
+        </m:sSub>
+      </m:oMath>
+      <w:r>
+        <w:t xml:space="preserve"> </w:t>
+      </w:r>
+      <w:r>
+        <w:t xml:space="preserve">of matrix</w:t>
       </w:r>
       <w:r>
         <w:t xml:space="preserve"> </w:t>
@@ -495,10 +519,33 @@
         </m:sSub>
       </m:oMath>
       <w:r>
-        <w:t xml:space="preserve"> </w:t>
-      </w:r>
-      <w:r>
-        <w:t xml:space="preserve">involves more than one non-zero element, it is impossible to evaluate the individual contribution to</w:t>
+        <w:t xml:space="preserve">, it is more convenient than sensitivity analysis in identifying the contribution of each</w:t>
+      </w:r>
+      <w:r>
+        <w:t xml:space="preserve"> </w:t>
+      </w:r>
+      <m:oMath>
+        <m:sSub>
+          <m:e>
+            <m:r>
+              <m:t>b</m:t>
+            </m:r>
+          </m:e>
+          <m:sub>
+            <m:r>
+              <m:t>i</m:t>
+            </m:r>
+            <m:r>
+              <m:t>j</m:t>
+            </m:r>
+          </m:sub>
+        </m:sSub>
+      </m:oMath>
+      <w:r>
+        <w:t xml:space="preserve"> </w:t>
+      </w:r>
+      <w:r>
+        <w:t xml:space="preserve">to</w:t>
       </w:r>
       <w:r>
         <w:t xml:space="preserve"> </w:t>
@@ -512,7 +559,30 @@
         </m:r>
       </m:oMath>
       <w:r>
-        <w:t xml:space="preserve">.</w:t>
+        <w:t xml:space="preserve">, especially when a</w:t>
+      </w:r>
+      <w:r>
+        <w:t xml:space="preserve"> </w:t>
+      </w:r>
+      <m:oMath>
+        <m:sSub>
+          <m:e>
+            <m:r>
+              <m:t>B</m:t>
+            </m:r>
+          </m:e>
+          <m:sub>
+            <m:r>
+              <m:t>h</m:t>
+            </m:r>
+          </m:sub>
+        </m:sSub>
+      </m:oMath>
+      <w:r>
+        <w:t xml:space="preserve"> </w:t>
+      </w:r>
+      <w:r>
+        <w:t xml:space="preserve">matrix involves more than one non-zero element.</w:t>
       </w:r>
     </w:p>
     <w:p>
@@ -520,32 +590,23 @@
         <w:pStyle w:val="BodyText"/>
       </w:pPr>
       <w:r>
-        <w:t xml:space="preserve">The modeling exercise presented here combines demographic parameters from the literature and empirical experiment. We hypothesized that extending a conventional 2-year rotation of corn and soybean with cool-season crops can accelerate soil seedbank depletion.</w:t>
+        <w:t xml:space="preserve">This study was pursued to examine how waterhemp population might changes in cool-season crops suitable for the Midwestern USA climates. The modeling exercise presented here combines demographic parameters from the literature and empirical experiments. We hypothesized that extending a conventional 2-year rotation of corn and soybean with cool-season crops can accelerate soil seedbank depletion.</w:t>
       </w:r>
     </w:p>
-    <w:bookmarkStart w:id="43" w:name="refs"/>
-    <w:bookmarkStart w:id="21" w:name="Xa0edb71fbd6332315656ec2eb89a08344c9c57b"/>
+    <w:bookmarkStart w:id="53" w:name="refs"/>
+    <w:bookmarkStart w:id="21" w:name="ref-buhlerEmergencePersistenceSeed2001"/>
     <w:p>
       <w:pPr>
         <w:pStyle w:val="Bibliography"/>
       </w:pPr>
       <w:r>
-        <w:t xml:space="preserve">Bagavathiannan, Muthukumar V., and Jason K. Norsworthy. 2013.</w:t>
-      </w:r>
-      <w:r>
-        <w:t xml:space="preserve"> </w:t>
-      </w:r>
-      <w:r>
-        <w:t xml:space="preserve">“Postdispersal Loss of Important Arable Weed Seeds in the Midsouthern</w:t>
-      </w:r>
-      <w:r>
-        <w:t xml:space="preserve"> </w:t>
-      </w:r>
-      <w:r>
-        <w:t xml:space="preserve">United States</w:t>
-      </w:r>
-      <w:r>
-        <w:t xml:space="preserve">.”</w:t>
+        <w:t xml:space="preserve">Buhler, Douglas D., and Robert G. Hartzler. 2001.</w:t>
+      </w:r>
+      <w:r>
+        <w:t xml:space="preserve"> </w:t>
+      </w:r>
+      <w:r>
+        <w:t xml:space="preserve">“Emergence and Persistence of Seed of Velvetleaf, Common Waterhemp, Woolly Cupgrass, and Giant Foxtail.”</w:t>
       </w:r>
       <w:r>
         <w:t xml:space="preserve"> </w:t>
@@ -561,58 +622,12 @@
         <w:t xml:space="preserve"> </w:t>
       </w:r>
       <w:r>
-        <w:t xml:space="preserve">61 (4): 570–79.</w:t>
+        <w:t xml:space="preserve">49 (2): 230–35.</w:t>
       </w:r>
       <w:r>
         <w:t xml:space="preserve"> </w:t>
       </w:r>
       <w:hyperlink r:id="rId20">
-        <w:r>
-          <w:rPr>
-            <w:rStyle w:val="Hyperlink"/>
-          </w:rPr>
-          <w:t xml:space="preserve">https://doi.org/f5c394</w:t>
-        </w:r>
-      </w:hyperlink>
-      <w:r>
-        <w:t xml:space="preserve">.</w:t>
-      </w:r>
-    </w:p>
-    <w:bookmarkEnd w:id="21"/>
-    <w:bookmarkStart w:id="23" w:name="ref-buhlerEmergencePersistenceSeed2001"/>
-    <w:p>
-      <w:pPr>
-        <w:pStyle w:val="Bibliography"/>
-      </w:pPr>
-      <w:r>
-        <w:t xml:space="preserve">Buhler, Douglas D., and Robert G. Hartzler. 2001.</w:t>
-      </w:r>
-      <w:r>
-        <w:t xml:space="preserve"> </w:t>
-      </w:r>
-      <w:r>
-        <w:t xml:space="preserve">“Emergence and Persistence of Seed of Velvetleaf, Common Waterhemp, Woolly Cupgrass, and Giant Foxtail.”</w:t>
-      </w:r>
-      <w:r>
-        <w:t xml:space="preserve"> </w:t>
-      </w:r>
-      <w:r>
-        <w:rPr>
-          <w:iCs/>
-          <w:i/>
-        </w:rPr>
-        <w:t xml:space="preserve">Weed Science</w:t>
-      </w:r>
-      <w:r>
-        <w:t xml:space="preserve"> </w:t>
-      </w:r>
-      <w:r>
-        <w:t xml:space="preserve">49 (2): 230–35.</w:t>
-      </w:r>
-      <w:r>
-        <w:t xml:space="preserve"> </w:t>
-      </w:r>
-      <w:hyperlink r:id="rId22">
         <w:r>
           <w:rPr>
             <w:rStyle w:val="Hyperlink"/>
@@ -624,8 +639,8 @@
         <w:t xml:space="preserve">.</w:t>
       </w:r>
     </w:p>
-    <w:bookmarkEnd w:id="23"/>
-    <w:bookmarkStart w:id="24" w:name="ref-caswellMatrixPopulationModels2001"/>
+    <w:bookmarkEnd w:id="21"/>
+    <w:bookmarkStart w:id="22" w:name="ref-caswellMatrixPopulationModels2001"/>
     <w:p>
       <w:pPr>
         <w:pStyle w:val="Bibliography"/>
@@ -665,14 +680,14 @@
         <w:t xml:space="preserve">.</w:t>
       </w:r>
     </w:p>
-    <w:bookmarkEnd w:id="24"/>
-    <w:bookmarkStart w:id="26" w:name="ref-cousensDynamicsWeedPopulations1995"/>
+    <w:bookmarkEnd w:id="22"/>
+    <w:bookmarkStart w:id="24" w:name="ref-cousensDynamicsWeedPopulations1995"/>
     <w:p>
       <w:pPr>
         <w:pStyle w:val="Bibliography"/>
       </w:pPr>
       <w:r>
-        <w:t xml:space="preserve">Cousens, Roger, and Martin Mortimer. 1995.</w:t>
+        <w:t xml:space="preserve">Cousens, R., and M. Mortimer. 1995.</w:t>
       </w:r>
       <w:r>
         <w:t xml:space="preserve"> </w:t>
@@ -708,7 +723,7 @@
       <w:r>
         <w:t xml:space="preserve"> </w:t>
       </w:r>
-      <w:hyperlink r:id="rId25">
+      <w:hyperlink r:id="rId23">
         <w:r>
           <w:rPr>
             <w:rStyle w:val="Hyperlink"/>
@@ -720,6 +735,51 @@
         <w:t xml:space="preserve">.</w:t>
       </w:r>
     </w:p>
+    <w:bookmarkEnd w:id="24"/>
+    <w:bookmarkStart w:id="26" w:name="ref-davisCroppingSystemEffects2002"/>
+    <w:p>
+      <w:pPr>
+        <w:pStyle w:val="Bibliography"/>
+      </w:pPr>
+      <w:r>
+        <w:t xml:space="preserve">Davis, Adam S. 2002.</w:t>
+      </w:r>
+      <w:r>
+        <w:t xml:space="preserve"> </w:t>
+      </w:r>
+      <w:r>
+        <w:t xml:space="preserve">“Cropping System Effects on Giant Foxtail Demography.”</w:t>
+      </w:r>
+      <w:r>
+        <w:t xml:space="preserve"> </w:t>
+      </w:r>
+      <w:r>
+        <w:t xml:space="preserve">Doctor of {{Philosophy}},</w:t>
+      </w:r>
+      <w:r>
+        <w:t xml:space="preserve"> </w:t>
+      </w:r>
+      <w:r>
+        <w:t xml:space="preserve">Ames</w:t>
+      </w:r>
+      <w:r>
+        <w:t xml:space="preserve">: Iowa State University, Digital Repository.</w:t>
+      </w:r>
+      <w:r>
+        <w:t xml:space="preserve"> </w:t>
+      </w:r>
+      <w:hyperlink r:id="rId25">
+        <w:r>
+          <w:rPr>
+            <w:rStyle w:val="Hyperlink"/>
+          </w:rPr>
+          <w:t xml:space="preserve">https://doi.org/10.31274/rtd-180814-161</w:t>
+        </w:r>
+      </w:hyperlink>
+      <w:r>
+        <w:t xml:space="preserve">.</w:t>
+      </w:r>
+    </w:p>
     <w:bookmarkEnd w:id="26"/>
     <w:bookmarkStart w:id="28" w:name="ref-davisWeedSeedPools2008"/>
     <w:p>
@@ -727,7 +787,7 @@
         <w:pStyle w:val="Bibliography"/>
       </w:pPr>
       <w:r>
-        <w:t xml:space="preserve">Davis, Adam S. 2008.</w:t>
+        <w:t xml:space="preserve">———. 2008.</w:t>
       </w:r>
       <w:r>
         <w:t xml:space="preserve"> </w:t>
@@ -909,12 +969,127 @@
       </w:r>
     </w:p>
     <w:bookmarkEnd w:id="32"/>
-    <w:bookmarkStart w:id="34" w:name="ref-korresSeedbankPersistencePalmer2018"/>
+    <w:bookmarkStart w:id="34" w:name="X7441e3eafbdf51db39ed9bae69f4918976635f6"/>
     <w:p>
       <w:pPr>
         <w:pStyle w:val="Bibliography"/>
       </w:pPr>
       <w:r>
+        <w:t xml:space="preserve">Johnson, William G., Vince M. Davis, Greg R. Kruger, and Stephen C. Weller. 2009.</w:t>
+      </w:r>
+      <w:r>
+        <w:t xml:space="preserve"> </w:t>
+      </w:r>
+      <w:r>
+        <w:t xml:space="preserve">“Influence of Glyphosate-Resistant Cropping Systems on Weed Species Shifts and Glyphosate-Resistant Weed Populations.”</w:t>
+      </w:r>
+      <w:r>
+        <w:t xml:space="preserve"> </w:t>
+      </w:r>
+      <w:r>
+        <w:rPr>
+          <w:iCs/>
+          <w:i/>
+        </w:rPr>
+        <w:t xml:space="preserve">European Journal of Agronomy</w:t>
+      </w:r>
+      <w:r>
+        <w:t xml:space="preserve">, Glyphosate</w:t>
+      </w:r>
+      <w:r>
+        <w:t xml:space="preserve"> </w:t>
+      </w:r>
+      <w:r>
+        <w:t xml:space="preserve">Interactions</w:t>
+      </w:r>
+      <w:r>
+        <w:t xml:space="preserve"> </w:t>
+      </w:r>
+      <w:r>
+        <w:t xml:space="preserve">with</w:t>
+      </w:r>
+      <w:r>
+        <w:t xml:space="preserve"> </w:t>
+      </w:r>
+      <w:r>
+        <w:t xml:space="preserve">Physiology</w:t>
+      </w:r>
+      <w:r>
+        <w:t xml:space="preserve">,</w:t>
+      </w:r>
+      <w:r>
+        <w:t xml:space="preserve"> </w:t>
+      </w:r>
+      <w:r>
+        <w:t xml:space="preserve">Nutrition</w:t>
+      </w:r>
+      <w:r>
+        <w:t xml:space="preserve">, and</w:t>
+      </w:r>
+      <w:r>
+        <w:t xml:space="preserve"> </w:t>
+      </w:r>
+      <w:r>
+        <w:t xml:space="preserve">Diseases</w:t>
+      </w:r>
+      <w:r>
+        <w:t xml:space="preserve"> </w:t>
+      </w:r>
+      <w:r>
+        <w:t xml:space="preserve">of</w:t>
+      </w:r>
+      <w:r>
+        <w:t xml:space="preserve"> </w:t>
+      </w:r>
+      <w:r>
+        <w:t xml:space="preserve">Plants</w:t>
+      </w:r>
+      <w:r>
+        <w:t xml:space="preserve">:</w:t>
+      </w:r>
+      <w:r>
+        <w:t xml:space="preserve"> </w:t>
+      </w:r>
+      <w:r>
+        <w:t xml:space="preserve">Threat</w:t>
+      </w:r>
+      <w:r>
+        <w:t xml:space="preserve"> </w:t>
+      </w:r>
+      <w:r>
+        <w:t xml:space="preserve">to</w:t>
+      </w:r>
+      <w:r>
+        <w:t xml:space="preserve"> </w:t>
+      </w:r>
+      <w:r>
+        <w:t xml:space="preserve">Agricultural Sustainability</w:t>
+      </w:r>
+      <w:r>
+        <w:t xml:space="preserve">?, 31 (3): 162–72.</w:t>
+      </w:r>
+      <w:r>
+        <w:t xml:space="preserve"> </w:t>
+      </w:r>
+      <w:hyperlink r:id="rId33">
+        <w:r>
+          <w:rPr>
+            <w:rStyle w:val="Hyperlink"/>
+          </w:rPr>
+          <w:t xml:space="preserve">https://doi.org/dxmb34</w:t>
+        </w:r>
+      </w:hyperlink>
+      <w:r>
+        <w:t xml:space="preserve">.</w:t>
+      </w:r>
+    </w:p>
+    <w:bookmarkEnd w:id="34"/>
+    <w:bookmarkStart w:id="36" w:name="ref-korresSeedbankPersistencePalmer2018"/>
+    <w:p>
+      <w:pPr>
+        <w:pStyle w:val="Bibliography"/>
+      </w:pPr>
+      <w:r>
         <w:t xml:space="preserve">Korres, Nicholas E., Jason K. Norsworthy, Bryan G. Young, Daniel B. Reynolds, William G. Johnson, Shawn P. Conley, Reid J. Smeda, et al. 2018.</w:t>
       </w:r>
       <w:r>
@@ -992,7 +1167,7 @@
       <w:r>
         <w:t xml:space="preserve"> </w:t>
       </w:r>
-      <w:hyperlink r:id="rId33">
+      <w:hyperlink r:id="rId35">
         <w:r>
           <w:rPr>
             <w:rStyle w:val="Hyperlink"/>
@@ -1004,59 +1179,109 @@
         <w:t xml:space="preserve">.</w:t>
       </w:r>
     </w:p>
-    <w:bookmarkEnd w:id="34"/>
-    <w:bookmarkStart w:id="36" w:name="ref-menalledEffectsCompostedSwine2005"/>
+    <w:bookmarkEnd w:id="36"/>
+    <w:bookmarkStart w:id="38" w:name="ref-nguyenImpactCroppingSystem2022"/>
     <w:p>
       <w:pPr>
         <w:pStyle w:val="Bibliography"/>
       </w:pPr>
       <w:r>
-        <w:t xml:space="preserve">Menalled, Fabián D., Keith A. Kohler, Douglas D. Buhler, and Matt Liebman. 2005.</w:t>
-      </w:r>
-      <w:r>
-        <w:t xml:space="preserve"> </w:t>
-      </w:r>
-      <w:r>
-        <w:t xml:space="preserve">“Effects of Composted Swine Manure on Weed Seedbank.”</w:t>
-      </w:r>
-      <w:r>
-        <w:t xml:space="preserve"> </w:t>
-      </w:r>
-      <w:r>
-        <w:rPr>
-          <w:iCs/>
-          <w:i/>
-        </w:rPr>
-        <w:t xml:space="preserve">Agriculture, Ecosystems &amp; Environment</w:t>
-      </w:r>
-      <w:r>
-        <w:t xml:space="preserve"> </w:t>
-      </w:r>
-      <w:r>
-        <w:t xml:space="preserve">111 (1): 63–69.</w:t>
-      </w:r>
-      <w:r>
-        <w:t xml:space="preserve"> </w:t>
-      </w:r>
-      <w:hyperlink r:id="rId35">
+        <w:t xml:space="preserve">Nguyen, Huong T. X., and Matt Liebman. 2022a.</w:t>
+      </w:r>
+      <w:r>
+        <w:t xml:space="preserve"> </w:t>
+      </w:r>
+      <w:r>
+        <w:t xml:space="preserve">“Impact of Cropping System Diversification on Vegetative and Reproductive Characteristics of Waterhemp (</w:t>
+      </w:r>
+      <w:r>
+        <w:rPr>
+          <w:iCs/>
+          <w:i/>
+        </w:rPr>
+        <w:t xml:space="preserve">A. Tuberculatus</w:t>
+      </w:r>
+      <w:r>
+        <w:t xml:space="preserve">).”</w:t>
+      </w:r>
+      <w:r>
+        <w:t xml:space="preserve"> </w:t>
+      </w:r>
+      <w:r>
+        <w:rPr>
+          <w:iCs/>
+          <w:i/>
+        </w:rPr>
+        <w:t xml:space="preserve">Frontiers in Agronomy</w:t>
+      </w:r>
+      <w:r>
+        <w:t xml:space="preserve"> </w:t>
+      </w:r>
+      <w:r>
+        <w:t xml:space="preserve">4.</w:t>
+      </w:r>
+      <w:r>
+        <w:t xml:space="preserve"> </w:t>
+      </w:r>
+      <w:hyperlink r:id="rId37">
         <w:r>
           <w:rPr>
             <w:rStyle w:val="Hyperlink"/>
           </w:rPr>
-          <w:t xml:space="preserve">https://doi.org/c3x6zk</w:t>
+          <w:t xml:space="preserve">https://doi.org/gpsrmj</w:t>
         </w:r>
       </w:hyperlink>
       <w:r>
         <w:t xml:space="preserve">.</w:t>
       </w:r>
     </w:p>
-    <w:bookmarkEnd w:id="36"/>
-    <w:bookmarkStart w:id="38" w:name="ref-nordbyInfluenceCornCommon2004"/>
+    <w:bookmarkEnd w:id="38"/>
+    <w:bookmarkStart w:id="40" w:name="ref-nguyenWeedCommunityComposition2022"/>
     <w:p>
       <w:pPr>
         <w:pStyle w:val="Bibliography"/>
       </w:pPr>
       <w:r>
+        <w:t xml:space="preserve">———. 2022b.</w:t>
+      </w:r>
+      <w:r>
+        <w:t xml:space="preserve"> </w:t>
+      </w:r>
+      <w:r>
+        <w:t xml:space="preserve">“Weed Community Composition in Simple and More Diverse Cropping Systems.”</w:t>
+      </w:r>
+      <w:r>
+        <w:t xml:space="preserve"> </w:t>
+      </w:r>
+      <w:r>
+        <w:rPr>
+          <w:iCs/>
+          <w:i/>
+        </w:rPr>
+        <w:t xml:space="preserve">Front. Agron.</w:t>
+      </w:r>
+      <w:r>
+        <w:t xml:space="preserve"> </w:t>
+      </w:r>
+      <w:hyperlink r:id="rId39">
+        <w:r>
+          <w:rPr>
+            <w:rStyle w:val="Hyperlink"/>
+          </w:rPr>
+          <w:t xml:space="preserve">https://doi.org/gpsrmk</w:t>
+        </w:r>
+      </w:hyperlink>
+      <w:r>
+        <w:t xml:space="preserve">.</w:t>
+      </w:r>
+    </w:p>
+    <w:bookmarkEnd w:id="40"/>
+    <w:bookmarkStart w:id="42" w:name="ref-nordbyInfluenceCornCommon2004"/>
+    <w:p>
+      <w:pPr>
+        <w:pStyle w:val="Bibliography"/>
+      </w:pPr>
+      <w:r>
         <w:t xml:space="preserve">Nordby, Dawn E., and Robert G. Hartzler. 2004.</w:t>
       </w:r>
       <w:r>
@@ -1094,7 +1319,7 @@
       <w:r>
         <w:t xml:space="preserve"> </w:t>
       </w:r>
-      <w:hyperlink r:id="rId37">
+      <w:hyperlink r:id="rId41">
         <w:r>
           <w:rPr>
             <w:rStyle w:val="Hyperlink"/>
@@ -1106,13 +1331,80 @@
         <w:t xml:space="preserve">.</w:t>
       </w:r>
     </w:p>
-    <w:bookmarkEnd w:id="38"/>
-    <w:bookmarkStart w:id="40" w:name="ref-steckelTillageCroppingSystem2007"/>
+    <w:bookmarkEnd w:id="42"/>
+    <w:bookmarkStart w:id="44" w:name="ref-princeBenchmarkStudyIV2012"/>
     <w:p>
       <w:pPr>
         <w:pStyle w:val="Bibliography"/>
       </w:pPr>
       <w:r>
+        <w:t xml:space="preserve">Prince, Joby M., David R. Shaw, Wade A. Givens, Micheal D. K. Owen, Stephen C. Weller, Bryan G. Young, Robert G. Wilson, and David L. Jordan. 2012.</w:t>
+      </w:r>
+      <w:r>
+        <w:t xml:space="preserve"> </w:t>
+      </w:r>
+      <w:r>
+        <w:t xml:space="preserve">“Benchmark Study:</w:t>
+      </w:r>
+      <w:r>
+        <w:t xml:space="preserve"> </w:t>
+      </w:r>
+      <w:r>
+        <w:t xml:space="preserve">IV</w:t>
+      </w:r>
+      <w:r>
+        <w:t xml:space="preserve">.</w:t>
+      </w:r>
+      <w:r>
+        <w:t xml:space="preserve"> </w:t>
+      </w:r>
+      <w:r>
+        <w:t xml:space="preserve">Survey</w:t>
+      </w:r>
+      <w:r>
+        <w:t xml:space="preserve"> </w:t>
+      </w:r>
+      <w:r>
+        <w:t xml:space="preserve">of Grower Practices for Managing Glyphosate-Resistant Weed Populations.”</w:t>
+      </w:r>
+      <w:r>
+        <w:t xml:space="preserve"> </w:t>
+      </w:r>
+      <w:r>
+        <w:rPr>
+          <w:iCs/>
+          <w:i/>
+        </w:rPr>
+        <w:t xml:space="preserve">Weed Technology</w:t>
+      </w:r>
+      <w:r>
+        <w:t xml:space="preserve"> </w:t>
+      </w:r>
+      <w:r>
+        <w:t xml:space="preserve">26 (3): 543–48.</w:t>
+      </w:r>
+      <w:r>
+        <w:t xml:space="preserve"> </w:t>
+      </w:r>
+      <w:hyperlink r:id="rId43">
+        <w:r>
+          <w:rPr>
+            <w:rStyle w:val="Hyperlink"/>
+          </w:rPr>
+          <w:t xml:space="preserve">https://doi.org/f37vn9</w:t>
+        </w:r>
+      </w:hyperlink>
+      <w:r>
+        <w:t xml:space="preserve">.</w:t>
+      </w:r>
+    </w:p>
+    <w:bookmarkEnd w:id="44"/>
+    <w:bookmarkStart w:id="46" w:name="ref-steckelTillageCroppingSystem2007"/>
+    <w:p>
+      <w:pPr>
+        <w:pStyle w:val="Bibliography"/>
+      </w:pPr>
+      <w:r>
         <w:t xml:space="preserve">Steckel, Lawrence E., Christy L. Sprague, Edward W. Stoller, Loyd M. Wax, and F. William Simmons. 2007.</w:t>
       </w:r>
       <w:r>
@@ -1149,7 +1441,7 @@
       <w:r>
         <w:t xml:space="preserve"> </w:t>
       </w:r>
-      <w:hyperlink r:id="rId39">
+      <w:hyperlink r:id="rId45">
         <w:r>
           <w:rPr>
             <w:rStyle w:val="Hyperlink"/>
@@ -1161,13 +1453,72 @@
         <w:t xml:space="preserve">.</w:t>
       </w:r>
     </w:p>
-    <w:bookmarkEnd w:id="40"/>
-    <w:bookmarkStart w:id="41" w:name="ref-ullrichWeedPopulationDynamics2000"/>
+    <w:bookmarkEnd w:id="46"/>
+    <w:bookmarkStart w:id="48" w:name="X89ff8b2de900915a8aaa392ac5b55d5814d2a68"/>
     <w:p>
       <w:pPr>
         <w:pStyle w:val="Bibliography"/>
       </w:pPr>
       <w:r>
+        <w:t xml:space="preserve">Tranel, Patrick J. 2021.</w:t>
+      </w:r>
+      <w:r>
+        <w:t xml:space="preserve"> </w:t>
+      </w:r>
+      <w:r>
+        <w:t xml:space="preserve">“Herbicide Resistance in</w:t>
+      </w:r>
+      <w:r>
+        <w:t xml:space="preserve"> </w:t>
+      </w:r>
+      <w:r>
+        <w:rPr>
+          <w:iCs/>
+          <w:i/>
+        </w:rPr>
+        <w:t xml:space="preserve">Amaranthus Tuberculatus</w:t>
+      </w:r>
+      <w:r>
+        <w:t xml:space="preserve">.”</w:t>
+      </w:r>
+      <w:r>
+        <w:t xml:space="preserve"> </w:t>
+      </w:r>
+      <w:r>
+        <w:rPr>
+          <w:iCs/>
+          <w:i/>
+        </w:rPr>
+        <w:t xml:space="preserve">Pest Manag Sci</w:t>
+      </w:r>
+      <w:r>
+        <w:t xml:space="preserve"> </w:t>
+      </w:r>
+      <w:r>
+        <w:t xml:space="preserve">77 (1): 43–54.</w:t>
+      </w:r>
+      <w:r>
+        <w:t xml:space="preserve"> </w:t>
+      </w:r>
+      <w:hyperlink r:id="rId47">
+        <w:r>
+          <w:rPr>
+            <w:rStyle w:val="Hyperlink"/>
+          </w:rPr>
+          <w:t xml:space="preserve">https://doi.org/gjpz5w</w:t>
+        </w:r>
+      </w:hyperlink>
+      <w:r>
+        <w:t xml:space="preserve">.</w:t>
+      </w:r>
+    </w:p>
+    <w:bookmarkEnd w:id="48"/>
+    <w:bookmarkStart w:id="49" w:name="ref-ullrichWeedPopulationDynamics2000"/>
+    <w:p>
+      <w:pPr>
+        <w:pStyle w:val="Bibliography"/>
+      </w:pPr>
+      <w:r>
         <w:t xml:space="preserve">Ullrich, Silke. 2000.</w:t>
       </w:r>
       <w:r>
@@ -1183,13 +1534,59 @@
         <w:t xml:space="preserve">PhD thesis, The University of Maine.</w:t>
       </w:r>
     </w:p>
-    <w:bookmarkEnd w:id="41"/>
-    <w:bookmarkStart w:id="42" w:name="ref-yenishEffectsTillageVertical1992"/>
+    <w:bookmarkEnd w:id="49"/>
+    <w:bookmarkStart w:id="51" w:name="ref-werlePredictingEmergence232014"/>
     <w:p>
       <w:pPr>
         <w:pStyle w:val="Bibliography"/>
       </w:pPr>
       <w:r>
+        <w:t xml:space="preserve">Werle, Rodrigo, Lowell D. Sandell, Douglas D. Buhler, Robert G. Hartzler, and John L. Lindquist. 2014.</w:t>
+      </w:r>
+      <w:r>
+        <w:t xml:space="preserve"> </w:t>
+      </w:r>
+      <w:r>
+        <w:t xml:space="preserve">“Predicting Emergence of 23 Summer Annual Weed Species.”</w:t>
+      </w:r>
+      <w:r>
+        <w:t xml:space="preserve"> </w:t>
+      </w:r>
+      <w:r>
+        <w:rPr>
+          <w:iCs/>
+          <w:i/>
+        </w:rPr>
+        <w:t xml:space="preserve">Weed Science</w:t>
+      </w:r>
+      <w:r>
+        <w:t xml:space="preserve"> </w:t>
+      </w:r>
+      <w:r>
+        <w:t xml:space="preserve">62 (2): 267–79.</w:t>
+      </w:r>
+      <w:r>
+        <w:t xml:space="preserve"> </w:t>
+      </w:r>
+      <w:hyperlink r:id="rId50">
+        <w:r>
+          <w:rPr>
+            <w:rStyle w:val="Hyperlink"/>
+          </w:rPr>
+          <w:t xml:space="preserve">https://doi.org/f5z7zc</w:t>
+        </w:r>
+      </w:hyperlink>
+      <w:r>
+        <w:t xml:space="preserve">.</w:t>
+      </w:r>
+    </w:p>
+    <w:bookmarkEnd w:id="51"/>
+    <w:bookmarkStart w:id="52" w:name="ref-yenishEffectsTillageVertical1992"/>
+    <w:p>
+      <w:pPr>
+        <w:pStyle w:val="Bibliography"/>
+      </w:pPr>
+      <w:r>
         <w:t xml:space="preserve">Yenish, Joseph P., Jerry D. Doll, and Douglas D. Buhler. 1992.</w:t>
       </w:r>
       <w:r>
@@ -1215,8 +1612,8 @@
         <w:t xml:space="preserve">40 (3): 429–33.</w:t>
       </w:r>
     </w:p>
-    <w:bookmarkEnd w:id="42"/>
-    <w:bookmarkEnd w:id="43"/>
+    <w:bookmarkEnd w:id="52"/>
+    <w:bookmarkEnd w:id="53"/>
     <w:sectPr/>
   </w:body>
 </w:document>

</xml_diff>